<commit_message>
fix: :bug: Add group name to document template
</commit_message>
<xml_diff>
--- a/corporate-image/Document Template.docx
+++ b/corporate-image/Document Template.docx
@@ -37,15 +37,7 @@
                   <w:pStyle w:val="NoSpacing"/>
                 </w:pPr>
                 <w:r>
-                  <w:t xml:space="preserve">José </w:t>
-                </w:r>
-                <w:proofErr w:type="spellStart"/>
-                <w:r>
-                  <w:t>Coronil</w:t>
-                </w:r>
-                <w:proofErr w:type="spellEnd"/>
-                <w:r>
-                  <w:t xml:space="preserve"> Álvarez (joscoralv@alum.us.es)</w:t>
+                  <w:t>José Coronil Álvarez (joscoralv@alum.us.es)</w:t>
                 </w:r>
               </w:p>
               <w:p>
@@ -53,15 +45,7 @@
                   <w:pStyle w:val="NoSpacing"/>
                 </w:pPr>
                 <w:r>
-                  <w:t xml:space="preserve">Miguel García </w:t>
-                </w:r>
-                <w:proofErr w:type="spellStart"/>
-                <w:r>
-                  <w:t>Vizcaíno</w:t>
-                </w:r>
-                <w:proofErr w:type="spellEnd"/>
-                <w:r>
-                  <w:t xml:space="preserve"> (miggarviz@alum.us.es)</w:t>
+                  <w:t>Miguel García Vizcaíno (miggarviz@alum.us.es)</w:t>
                 </w:r>
               </w:p>
               <w:p>
@@ -69,15 +53,7 @@
                   <w:pStyle w:val="NoSpacing"/>
                 </w:pPr>
                 <w:r>
-                  <w:t xml:space="preserve">Javier Ignacio </w:t>
-                </w:r>
-                <w:proofErr w:type="spellStart"/>
-                <w:r>
-                  <w:t>Milá</w:t>
-                </w:r>
-                <w:proofErr w:type="spellEnd"/>
-                <w:r>
-                  <w:t xml:space="preserve"> de la Roca Dos Santos (javmildos@alum.us.es)</w:t>
+                  <w:t>Javier Ignacio Milá de la Roca Dos Santos (javmildos@alum.us.es)</w:t>
                 </w:r>
               </w:p>
               <w:p>
@@ -87,17 +63,19 @@
                 <w:r>
                   <w:t>Emilio Manuel Vázquez Cruz (</w:t>
                 </w:r>
-                <w:hyperlink r:id="rId8" w:history="1">
-                  <w:r>
-                    <w:rPr>
-                      <w:rStyle w:val="Hyperlink"/>
-                      <w:color w:val="auto"/>
-                    </w:rPr>
-                    <w:t>emivazcru@alum.us.es</w:t>
-                  </w:r>
-                </w:hyperlink>
+                <w:r>
+                  <w:t>emivazcru@alum.us.es</w:t>
+                </w:r>
                 <w:r>
                   <w:t>)</w:t>
+                </w:r>
+              </w:p>
+              <w:p>
+                <w:pPr>
+                  <w:pStyle w:val="NoSpacing"/>
+                </w:pPr>
+                <w:r>
+                  <w:t>Group C1.028</w:t>
                 </w:r>
               </w:p>
               <w:p>
@@ -191,23 +169,7 @@
                         <w:sz w:val="24"/>
                         <w:szCs w:val="24"/>
                       </w:rPr>
-                      <w:t xml:space="preserve">Acme </w:t>
-                    </w:r>
-                    <w:proofErr w:type="spellStart"/>
-                    <w:r>
-                      <w:rPr>
-                        <w:sz w:val="24"/>
-                        <w:szCs w:val="24"/>
-                      </w:rPr>
-                      <w:t>AirNav</w:t>
-                    </w:r>
-                    <w:proofErr w:type="spellEnd"/>
-                    <w:r>
-                      <w:rPr>
-                        <w:sz w:val="24"/>
-                        <w:szCs w:val="24"/>
-                      </w:rPr>
-                      <w:t xml:space="preserve"> Solutions, Inc.</w:t>
+                      <w:t>Acme AirNav Solutions, Inc.</w:t>
                     </w:r>
                   </w:p>
                 </w:tc>
@@ -308,7 +270,7 @@
                         <w:sz w:val="24"/>
                         <w:szCs w:val="24"/>
                       </w:rPr>
-                      <w:t xml:space="preserve"> https://github.com/Emilio-115/DP2-Acme-ANS </w:t>
+                      <w:t>https://github.com/Emilio-115/DP2-Acme-ANS</w:t>
                     </w:r>
                   </w:p>
                 </w:tc>
@@ -345,10 +307,10 @@
                         <pic:cNvPicPr/>
                       </pic:nvPicPr>
                       <pic:blipFill>
-                        <a:blip r:embed="rId9">
+                        <a:blip r:embed="rId8">
                           <a:extLst>
                             <a:ext uri="{96DAC541-7B7A-43D3-8B79-37D633B846F1}">
-                              <asvg:svgBlip xmlns:asvg="http://schemas.microsoft.com/office/drawing/2016/SVG/main" r:embed="rId10"/>
+                              <asvg:svgBlip xmlns:asvg="http://schemas.microsoft.com/office/drawing/2016/SVG/main" r:embed="rId9"/>
                             </a:ext>
                           </a:extLst>
                         </a:blip>
@@ -394,6 +356,13 @@
     </w:sdt>
     <w:sdt>
       <w:sdtPr>
+        <w:rPr>
+          <w:rFonts w:asciiTheme="minorHAnsi" w:eastAsiaTheme="minorHAnsi" w:hAnsiTheme="minorHAnsi" w:cstheme="minorBidi"/>
+          <w:color w:val="auto"/>
+          <w:sz w:val="22"/>
+          <w:szCs w:val="22"/>
+          <w:lang w:val="es-ES"/>
+        </w:rPr>
         <w:id w:val="1315451657"/>
         <w:docPartObj>
           <w:docPartGallery w:val="Table of Contents"/>
@@ -402,14 +371,9 @@
       </w:sdtPr>
       <w:sdtEndPr>
         <w:rPr>
-          <w:rFonts w:asciiTheme="minorHAnsi" w:eastAsiaTheme="minorHAnsi" w:hAnsiTheme="minorHAnsi" w:cstheme="minorBidi"/>
           <w:b/>
           <w:bCs/>
           <w:noProof/>
-          <w:color w:val="auto"/>
-          <w:sz w:val="22"/>
-          <w:szCs w:val="22"/>
-          <w:lang w:val="es-ES"/>
         </w:rPr>
       </w:sdtEndPr>
       <w:sdtContent>
@@ -859,24 +823,14 @@
       <w:bookmarkStart w:id="0" w:name="_Toc190779090"/>
       <w:r>
         <w:lastRenderedPageBreak/>
-        <w:t xml:space="preserve">Executive </w:t>
-      </w:r>
-      <w:proofErr w:type="spellStart"/>
-      <w:r>
-        <w:t>Summary</w:t>
+        <w:t>Executive Summary</w:t>
       </w:r>
       <w:bookmarkEnd w:id="0"/>
-      <w:proofErr w:type="spellEnd"/>
     </w:p>
     <w:p>
       <w:r>
-        <w:t xml:space="preserve">50 – 250 </w:t>
+        <w:t>50 – 250 words</w:t>
       </w:r>
-      <w:proofErr w:type="spellStart"/>
-      <w:r>
-        <w:t>words</w:t>
-      </w:r>
-      <w:proofErr w:type="spellEnd"/>
     </w:p>
     <w:p/>
     <w:p>
@@ -884,13 +838,8 @@
         <w:pStyle w:val="Heading1"/>
       </w:pPr>
       <w:bookmarkStart w:id="1" w:name="_Toc190779091"/>
-      <w:proofErr w:type="spellStart"/>
       <w:r>
-        <w:t>Revision</w:t>
-      </w:r>
-      <w:proofErr w:type="spellEnd"/>
-      <w:r>
-        <w:t xml:space="preserve"> Table</w:t>
+        <w:t>Revision Table</w:t>
       </w:r>
       <w:bookmarkEnd w:id="1"/>
     </w:p>
@@ -911,19 +860,9 @@
             <w:tcW w:w="1885" w:type="dxa"/>
           </w:tcPr>
           <w:p>
-            <w:proofErr w:type="spellStart"/>
-            <w:r>
-              <w:t>Revision</w:t>
-            </w:r>
-            <w:proofErr w:type="spellEnd"/>
-            <w:r>
-              <w:t xml:space="preserve"> </w:t>
-            </w:r>
-            <w:proofErr w:type="spellStart"/>
-            <w:r>
-              <w:t>number</w:t>
-            </w:r>
-            <w:proofErr w:type="spellEnd"/>
+            <w:r>
+              <w:t>Revision number</w:t>
+            </w:r>
           </w:p>
         </w:tc>
         <w:tc>
@@ -941,11 +880,9 @@
             <w:tcW w:w="5439" w:type="dxa"/>
           </w:tcPr>
           <w:p>
-            <w:proofErr w:type="spellStart"/>
             <w:r>
               <w:t>Description</w:t>
             </w:r>
-            <w:proofErr w:type="spellEnd"/>
           </w:p>
         </w:tc>
       </w:tr>
@@ -994,19 +931,9 @@
             <w:tcW w:w="5439" w:type="dxa"/>
           </w:tcPr>
           <w:p>
-            <w:proofErr w:type="spellStart"/>
-            <w:r>
-              <w:t>Initial</w:t>
-            </w:r>
-            <w:proofErr w:type="spellEnd"/>
-            <w:r>
-              <w:t xml:space="preserve"> </w:t>
-            </w:r>
-            <w:proofErr w:type="spellStart"/>
-            <w:r>
-              <w:t>version</w:t>
-            </w:r>
-            <w:proofErr w:type="spellEnd"/>
+            <w:r>
+              <w:t>Initial version</w:t>
+            </w:r>
           </w:p>
         </w:tc>
       </w:tr>
@@ -1022,65 +949,15 @@
         <w:pStyle w:val="Heading1"/>
       </w:pPr>
       <w:bookmarkStart w:id="2" w:name="_Toc190779092"/>
-      <w:proofErr w:type="spellStart"/>
       <w:r>
         <w:lastRenderedPageBreak/>
         <w:t>Introduction</w:t>
       </w:r>
       <w:bookmarkEnd w:id="2"/>
-      <w:proofErr w:type="spellEnd"/>
     </w:p>
     <w:p>
       <w:r>
-        <w:t xml:space="preserve">Describe </w:t>
-      </w:r>
-      <w:proofErr w:type="spellStart"/>
-      <w:r>
-        <w:t>structure</w:t>
-      </w:r>
-      <w:proofErr w:type="spellEnd"/>
-      <w:r>
-        <w:t xml:space="preserve"> in </w:t>
-      </w:r>
-      <w:proofErr w:type="spellStart"/>
-      <w:r>
-        <w:t>last</w:t>
-      </w:r>
-      <w:proofErr w:type="spellEnd"/>
-      <w:r>
-        <w:t xml:space="preserve"> </w:t>
-      </w:r>
-      <w:proofErr w:type="spellStart"/>
-      <w:r>
-        <w:t>paragraph</w:t>
-      </w:r>
-      <w:proofErr w:type="spellEnd"/>
-      <w:r>
-        <w:t xml:space="preserve">. No </w:t>
-      </w:r>
-      <w:proofErr w:type="spellStart"/>
-      <w:r>
-        <w:t>longer</w:t>
-      </w:r>
-      <w:proofErr w:type="spellEnd"/>
-      <w:r>
-        <w:t xml:space="preserve"> </w:t>
-      </w:r>
-      <w:proofErr w:type="spellStart"/>
-      <w:r>
-        <w:t>than</w:t>
-      </w:r>
-      <w:proofErr w:type="spellEnd"/>
-      <w:r>
-        <w:t xml:space="preserve"> 1000 </w:t>
-      </w:r>
-      <w:proofErr w:type="spellStart"/>
-      <w:r>
-        <w:t>words</w:t>
-      </w:r>
-      <w:proofErr w:type="spellEnd"/>
-      <w:r>
-        <w:t>.</w:t>
+        <w:t>Describe structure in last paragraph. No longer than 1000 words.</w:t>
       </w:r>
     </w:p>
     <w:p/>
@@ -1089,32 +966,14 @@
         <w:pStyle w:val="Heading1"/>
       </w:pPr>
       <w:bookmarkStart w:id="3" w:name="_Toc190779093"/>
-      <w:proofErr w:type="spellStart"/>
       <w:r>
         <w:t>Conclusions</w:t>
       </w:r>
       <w:bookmarkEnd w:id="3"/>
-      <w:proofErr w:type="spellEnd"/>
     </w:p>
     <w:p>
       <w:r>
-        <w:t xml:space="preserve">200 </w:t>
-      </w:r>
-      <w:proofErr w:type="spellStart"/>
-      <w:r>
-        <w:t>words</w:t>
-      </w:r>
-      <w:proofErr w:type="spellEnd"/>
-      <w:r>
-        <w:t xml:space="preserve"> </w:t>
-      </w:r>
-      <w:proofErr w:type="spellStart"/>
-      <w:r>
-        <w:t>long</w:t>
-      </w:r>
-      <w:proofErr w:type="spellEnd"/>
-      <w:r>
-        <w:t>.</w:t>
+        <w:t>200 words long.</w:t>
       </w:r>
     </w:p>
     <w:p/>
@@ -1123,34 +982,19 @@
         <w:pStyle w:val="Heading1"/>
       </w:pPr>
       <w:bookmarkStart w:id="4" w:name="_Toc190779094"/>
-      <w:proofErr w:type="spellStart"/>
       <w:r>
         <w:t>Bibliography</w:t>
       </w:r>
       <w:bookmarkEnd w:id="4"/>
-      <w:proofErr w:type="spellEnd"/>
     </w:p>
     <w:p>
-      <w:proofErr w:type="spellStart"/>
       <w:r>
-        <w:t>Intentionally</w:t>
-      </w:r>
-      <w:proofErr w:type="spellEnd"/>
-      <w:r>
-        <w:t xml:space="preserve"> </w:t>
-      </w:r>
-      <w:proofErr w:type="spellStart"/>
-      <w:r>
-        <w:t>blank</w:t>
-      </w:r>
-      <w:proofErr w:type="spellEnd"/>
-      <w:r>
-        <w:t>.</w:t>
+        <w:t>Intentionally blank.</w:t>
       </w:r>
     </w:p>
     <w:sectPr>
-      <w:headerReference w:type="default" r:id="rId11"/>
-      <w:footerReference w:type="default" r:id="rId12"/>
+      <w:headerReference w:type="default" r:id="rId10"/>
+      <w:footerReference w:type="default" r:id="rId11"/>
       <w:pgSz w:w="11906" w:h="16838"/>
       <w:pgMar w:top="1417" w:right="1701" w:bottom="1417" w:left="1701" w:header="708" w:footer="708" w:gutter="0"/>
       <w:pgNumType w:start="0"/>
@@ -1326,23 +1170,7 @@
       </w:drawing>
     </w:r>
     <w:r>
-      <w:t xml:space="preserve">Acme </w:t>
-    </w:r>
-    <w:proofErr w:type="spellStart"/>
-    <w:r>
-      <w:t>AirNav</w:t>
-    </w:r>
-    <w:proofErr w:type="spellEnd"/>
-    <w:r>
-      <w:t xml:space="preserve"> </w:t>
-    </w:r>
-    <w:proofErr w:type="spellStart"/>
-    <w:r>
-      <w:t>Solutions</w:t>
-    </w:r>
-    <w:proofErr w:type="spellEnd"/>
-    <w:r>
-      <w:t>, Inc.</w:t>
+      <w:t>Acme AirNav Solutions, Inc.</w:t>
     </w:r>
   </w:p>
   <w:p>
@@ -1793,6 +1621,7 @@
   <w:style w:type="character" w:default="1" w:styleId="DefaultParagraphFont">
     <w:name w:val="Default Paragraph Font"/>
     <w:uiPriority w:val="1"/>
+    <w:semiHidden/>
     <w:unhideWhenUsed/>
   </w:style>
   <w:style w:type="table" w:default="1" w:styleId="TableNormal">
@@ -2250,7 +2079,10 @@
   <w:rsids>
     <w:rsidRoot w:val="00D237B6"/>
     <w:rsid w:val="00011250"/>
+    <w:rsid w:val="0019177B"/>
     <w:rsid w:val="00320D52"/>
+    <w:rsid w:val="003912C6"/>
+    <w:rsid w:val="0098719A"/>
     <w:rsid w:val="00D237B6"/>
   </w:rsids>
   <m:mathPr>
@@ -2702,36 +2534,8 @@
     <w:semiHidden/>
     <w:unhideWhenUsed/>
   </w:style>
-  <w:style w:type="paragraph" w:customStyle="1" w:styleId="580CC6CABB7843048B9321833105A971">
-    <w:name w:val="580CC6CABB7843048B9321833105A971"/>
-    <w:rsid w:val="00D237B6"/>
-  </w:style>
-  <w:style w:type="paragraph" w:customStyle="1" w:styleId="97A6F970DD634291BBB632AA7F88F028">
-    <w:name w:val="97A6F970DD634291BBB632AA7F88F028"/>
-    <w:rsid w:val="00D237B6"/>
-  </w:style>
-  <w:style w:type="paragraph" w:customStyle="1" w:styleId="3B980FF7211C45E5B4F9BAC4A3FEC84B">
-    <w:name w:val="3B980FF7211C45E5B4F9BAC4A3FEC84B"/>
-    <w:rsid w:val="00D237B6"/>
-  </w:style>
-  <w:style w:type="paragraph" w:customStyle="1" w:styleId="A7BA642B90E34F0482FACA0CE3A7713D">
-    <w:name w:val="A7BA642B90E34F0482FACA0CE3A7713D"/>
-    <w:rsid w:val="00D237B6"/>
-  </w:style>
   <w:style w:type="paragraph" w:customStyle="1" w:styleId="439CAF6CBE114E9B988912B2D810F1DC">
     <w:name w:val="439CAF6CBE114E9B988912B2D810F1DC"/>
-    <w:rsid w:val="00D237B6"/>
-  </w:style>
-  <w:style w:type="paragraph" w:customStyle="1" w:styleId="9CF5E186EAB04D19B2A5EFCDAAD234ED">
-    <w:name w:val="9CF5E186EAB04D19B2A5EFCDAAD234ED"/>
-    <w:rsid w:val="00D237B6"/>
-  </w:style>
-  <w:style w:type="paragraph" w:customStyle="1" w:styleId="7141C6B376A8478F87BFEF7B766DA520">
-    <w:name w:val="7141C6B376A8478F87BFEF7B766DA520"/>
-    <w:rsid w:val="00D237B6"/>
-  </w:style>
-  <w:style w:type="paragraph" w:customStyle="1" w:styleId="ED63453782594BC5864D0A59A2DD8BA5">
-    <w:name w:val="ED63453782594BC5864D0A59A2DD8BA5"/>
     <w:rsid w:val="00D237B6"/>
   </w:style>
   <w:style w:type="paragraph" w:customStyle="1" w:styleId="BFFF252DF157494786731C5301B3E92B">

</xml_diff>